<commit_message>
test test hello test
</commit_message>
<xml_diff>
--- a/GitManual.docx
+++ b/GitManual.docx
@@ -320,25 +320,29 @@
       </w:r>
       <w:proofErr w:type="spellStart"/>
       <w:r>
-        <w:t>sour</w:t>
+        <w:t>source_branch</w:t>
+      </w:r>
+      <w:proofErr w:type="spellEnd"/>
+      <w:r>
+        <w:t>&gt; &lt;</w:t>
+      </w:r>
+      <w:proofErr w:type="spellStart"/>
+      <w:r>
+        <w:t>target_branch</w:t>
+      </w:r>
+      <w:proofErr w:type="spellEnd"/>
+      <w:r>
+        <w:t>&gt;”.</w:t>
+      </w:r>
+    </w:p>
+    <w:p/>
+    <w:p/>
+    <w:p>
+      <w:r>
+        <w:t>OISAGAOSIGJASOIGJSAOGIJAROGIJRGOIRJGOAIRJGOIRJGORIGJORAIGJ</w:t>
       </w:r>
       <w:bookmarkStart w:id="0" w:name="_GoBack"/>
       <w:bookmarkEnd w:id="0"/>
-      <w:r>
-        <w:t>ce_branch</w:t>
-      </w:r>
-      <w:proofErr w:type="spellEnd"/>
-      <w:r>
-        <w:t>&gt; &lt;</w:t>
-      </w:r>
-      <w:proofErr w:type="spellStart"/>
-      <w:r>
-        <w:t>target_branch</w:t>
-      </w:r>
-      <w:proofErr w:type="spellEnd"/>
-      <w:r>
-        <w:t>&gt;”.</w:t>
-      </w:r>
     </w:p>
     <w:sectPr>
       <w:pgSz w:w="11906" w:h="16838"/>
@@ -1078,7 +1082,7 @@
 </file>
 
 <file path=customXml/itemProps1.xml><?xml version="1.0" encoding="utf-8"?>
-<ds:datastoreItem xmlns:ds="http://schemas.openxmlformats.org/officeDocument/2006/customXml" ds:itemID="{6235EB94-585D-4DB0-82F8-85218ABEC6EA}">
+<ds:datastoreItem xmlns:ds="http://schemas.openxmlformats.org/officeDocument/2006/customXml" ds:itemID="{2273051D-6E48-4DED-A339-CE8E46381F1D}">
   <ds:schemaRefs>
     <ds:schemaRef ds:uri="http://schemas.openxmlformats.org/officeDocument/2006/bibliography"/>
   </ds:schemaRefs>

</xml_diff>